<commit_message>
i think its done
</commit_message>
<xml_diff>
--- a/QM_CW1.docx
+++ b/QM_CW1.docx
@@ -3,8 +3,15 @@
 <w:document xmlns:wpc="http://schemas.microsoft.com/office/word/2010/wordprocessingCanvas" xmlns:cx="http://schemas.microsoft.com/office/drawing/2014/chartex" xmlns:cx1="http://schemas.microsoft.com/office/drawing/2015/9/8/chartex" xmlns:cx2="http://schemas.microsoft.com/office/drawing/2015/10/21/chartex" xmlns:cx3="http://schemas.microsoft.com/office/drawing/2016/5/9/chartex" xmlns:cx4="http://schemas.microsoft.com/office/drawing/2016/5/10/chartex" xmlns:cx5="http://schemas.microsoft.com/office/drawing/2016/5/11/chartex" xmlns:cx6="http://schemas.microsoft.com/office/drawing/2016/5/12/chartex" xmlns:cx7="http://schemas.microsoft.com/office/drawing/2016/5/13/chartex" xmlns:cx8="http://schemas.microsoft.com/office/drawing/2016/5/14/chartex" xmlns:mc="http://schemas.openxmlformats.org/markup-compatibility/2006" xmlns:aink="http://schemas.microsoft.com/office/drawing/2016/ink" xmlns:am3d="http://schemas.microsoft.com/office/drawing/2017/model3d" xmlns:o="urn:schemas-microsoft-com:office:office" xmlns:r="http://schemas.openxmlformats.org/officeDocument/2006/relationships" xmlns:m="http://schemas.openxmlformats.org/officeDocument/2006/math" xmlns:v="urn:schemas-microsoft-com:vml" xmlns:wp14="http://schemas.microsoft.com/office/word/2010/wordprocessingDrawing" xmlns:wp="http://schemas.openxmlformats.org/drawingml/2006/wordprocessingDrawing" xmlns:w10="urn:schemas-microsoft-com:office:word" xmlns:w="http://schemas.openxmlformats.org/wordprocessingml/2006/main" xmlns:w14="http://schemas.microsoft.com/office/word/2010/wordml" xmlns:w15="http://schemas.microsoft.com/office/word/2012/wordml" xmlns:w16cex="http://schemas.microsoft.com/office/word/2018/wordml/cex" xmlns:w16cid="http://schemas.microsoft.com/office/word/2016/wordml/cid" xmlns:w16="http://schemas.microsoft.com/office/word/2018/wordml" xmlns:w16se="http://schemas.microsoft.com/office/word/2015/wordml/symex" xmlns:wpg="http://schemas.microsoft.com/office/word/2010/wordprocessingGroup" xmlns:wpi="http://schemas.microsoft.com/office/word/2010/wordprocessingInk" xmlns:wne="http://schemas.microsoft.com/office/word/2006/wordml" xmlns:wps="http://schemas.microsoft.com/office/word/2010/wordprocessingShape" mc:Ignorable="w14 w15 w16se w16cid w16 w16cex wp14">
   <w:body>
     <w:p>
-      <w:r>
-        <w:t>How does allocation of funding to London local authorities affect obesity cases during 2008 and 2018?</w:t>
+      <w:bookmarkStart w:id="0" w:name="OLE_LINK1"/>
+      <w:bookmarkStart w:id="1" w:name="OLE_LINK2"/>
+      <w:r>
+        <w:t>How does allocation of funding to London local authorities affect obesity cases during 2008 and 2018</w:t>
+      </w:r>
+      <w:bookmarkEnd w:id="0"/>
+      <w:bookmarkEnd w:id="1"/>
+      <w:r>
+        <w:t>?</w:t>
       </w:r>
     </w:p>
     <w:p/>
@@ -652,18 +659,18 @@
         <w:t xml:space="preserve">Table 1 </w:t>
       </w:r>
       <w:r>
-        <w:t xml:space="preserve">illustration of data </w:t>
+        <w:t>illustration of data used</w:t>
+      </w:r>
+      <w:r>
+        <w:t xml:space="preserve">, list of column names </w:t>
       </w:r>
       <w:proofErr w:type="gramStart"/>
       <w:r>
-        <w:t>used</w:t>
-      </w:r>
-      <w:r>
-        <w:t>,</w:t>
+        <w:t>include</w:t>
       </w:r>
       <w:proofErr w:type="gramEnd"/>
       <w:r>
-        <w:t xml:space="preserve"> list of column names includes: </w:t>
+        <w:t xml:space="preserve">: </w:t>
       </w:r>
     </w:p>
     <w:p>
@@ -720,7 +727,13 @@
     </w:p>
     <w:p>
       <w:r>
-        <w:t>Methodology</w:t>
+        <w:t>Meth</w:t>
+      </w:r>
+      <w:r>
+        <w:t>o</w:t>
+      </w:r>
+      <w:r>
+        <w:t>dology</w:t>
       </w:r>
     </w:p>
     <w:p>
@@ -748,9 +761,6 @@
           <w:numId w:val="1"/>
         </w:numPr>
         <w:ind w:firstLineChars="0"/>
-        <w:rPr>
-          <w:rFonts w:hint="eastAsia"/>
-        </w:rPr>
       </w:pPr>
       <w:r>
         <w:t>A</w:t>
@@ -813,76 +823,44 @@
         <w:t>A</w:t>
       </w:r>
       <w:r>
-        <w:t xml:space="preserve"> more outlier-robust linear approach, called Random Sample Consensus (RANSAC) was used. This method compliments the ordinary least squares methods by adding detections of outliers and accord them to have no influence on the parameters of the model </w:t>
+        <w:t xml:space="preserve"> more outlier-robust linear approach, called Random Sample Consensus (RANSAC) was used. This method compliments the ordinary least squares methods by adding detections of outliers and accord them to have no influence on the parameters of the </w:t>
+      </w:r>
+      <w:proofErr w:type="gramStart"/>
+      <w:r>
+        <w:t xml:space="preserve">model </w:t>
       </w:r>
       <w:r>
         <w:rPr>
           <w:lang w:val="en-US"/>
         </w:rPr>
-        <w:fldChar w:fldCharType="begin"/>
-      </w:r>
+        <w:t>.</w:t>
+      </w:r>
+      <w:proofErr w:type="gramEnd"/>
       <w:r>
         <w:rPr>
           <w:lang w:val="en-US"/>
         </w:rPr>
-        <w:instrText xml:space="preserve"> ADDIN ZOTERO_ITEM CSL_CITATION {"citationID":"BzuZGDVO","properties":{"formattedCitation":"(Fischler and Bolles, 1981)","plainCitation":"(Fischler and Bolles, 1981)","noteIndex":0},"citationItems":[{"id":6,"uris":["http://zotero.org/users/local/RSrdM2B3/items/CIKG2283"],"uri":["http://zotero.org/users/local/RSrdM2B3/items/CIKG2283"],"itemData":{"id":6,"type":"article-journal","container-title":"Communications of the ACM","DOI":"10.1145/358669.358692","ISSN":"0001-0782, 1557-7317","issue":"6","journalAbbreviation":"Commun. ACM","language":"en","page":"381-395","source":"DOI.org (Crossref)","title":"Random sample consensus: a paradigm for model fitting with applications to image analysis and automated cartography","title-short":"Random sample consensus","volume":"24","author":[{"family":"Fischler","given":"Martin A."},{"family":"Bolles","given":"Robert C."}],"issued":{"date-parts":[["1981",6]]}}}],"schema":"https://github.com/citation-style-language/schema/raw/master/csl-citation.json"} </w:instrText>
+        <w:t xml:space="preserve"> </w:t>
       </w:r>
       <w:r>
         <w:rPr>
           <w:lang w:val="en-US"/>
         </w:rPr>
-        <w:fldChar w:fldCharType="separate"/>
-      </w:r>
-      <w:r>
-        <w:rPr>
-          <w:noProof/>
+        <w:t xml:space="preserve">In </w:t>
+      </w:r>
+      <w:proofErr w:type="spellStart"/>
+      <w:r>
+        <w:rPr>
           <w:lang w:val="en-US"/>
         </w:rPr>
-        <w:t>(Fischler and Bolles, 1981)</w:t>
-      </w:r>
+        <w:t>sklearn.linear_model.RANSACRegressor</w:t>
+      </w:r>
+      <w:proofErr w:type="spellEnd"/>
       <w:r>
         <w:rPr>
           <w:lang w:val="en-US"/>
         </w:rPr>
-        <w:fldChar w:fldCharType="end"/>
-      </w:r>
-      <w:r>
-        <w:rPr>
-          <w:lang w:val="en-US"/>
-        </w:rPr>
-        <w:t xml:space="preserve">. </w:t>
-      </w:r>
-      <w:r>
-        <w:rPr>
-          <w:lang w:val="en-US"/>
-        </w:rPr>
-        <w:t>I</w:t>
-      </w:r>
-      <w:r>
-        <w:rPr>
-          <w:lang w:val="en-US"/>
-        </w:rPr>
-        <w:t xml:space="preserve">n </w:t>
-      </w:r>
-      <w:proofErr w:type="spellStart"/>
-      <w:r>
-        <w:rPr>
-          <w:lang w:val="en-US"/>
-        </w:rPr>
-        <w:t>sklearn.linear_model.RANSACRegressor</w:t>
-      </w:r>
-      <w:proofErr w:type="spellEnd"/>
-      <w:r>
-        <w:rPr>
-          <w:lang w:val="en-US"/>
-        </w:rPr>
-        <w:t>()</w:t>
-      </w:r>
-      <w:r>
-        <w:rPr>
-          <w:lang w:val="en-US"/>
-        </w:rPr>
-        <w:t>, o</w:t>
+        <w:t>(), o</w:t>
       </w:r>
       <w:r>
         <w:rPr>
@@ -919,23 +897,7 @@
           <w:rFonts w:ascii="DengXian" w:eastAsia="DengXian" w:cs="Times New Roman"/>
           <w:kern w:val="0"/>
         </w:rPr>
-        <w:t>(</w:t>
-      </w:r>
-      <w:proofErr w:type="spellStart"/>
-      <w:r>
-        <w:rPr>
-          <w:rFonts w:ascii="DengXian" w:eastAsia="DengXian" w:cs="Times New Roman"/>
-          <w:kern w:val="0"/>
-        </w:rPr>
-        <w:t>Pedregosa</w:t>
-      </w:r>
-      <w:proofErr w:type="spellEnd"/>
-      <w:r>
-        <w:rPr>
-          <w:rFonts w:ascii="DengXian" w:eastAsia="DengXian" w:cs="Times New Roman"/>
-          <w:kern w:val="0"/>
-        </w:rPr>
-        <w:t xml:space="preserve">, F. </w:t>
+        <w:t xml:space="preserve">(Pedregosa, F. </w:t>
       </w:r>
       <w:r>
         <w:rPr>
@@ -966,13 +928,7 @@
         <w:t xml:space="preserve">. </w:t>
       </w:r>
     </w:p>
-    <w:p>
-      <w:pPr>
-        <w:rPr>
-          <w:rFonts w:hint="eastAsia"/>
-        </w:rPr>
-      </w:pPr>
-    </w:p>
+    <w:p/>
     <w:p>
       <w:pPr>
         <w:pStyle w:val="a3"/>
@@ -1040,7 +996,13 @@
         <w:ind w:firstLineChars="0"/>
       </w:pPr>
       <w:r>
-        <w:t xml:space="preserve">Logically one might assume that the more obesity cases discovered per unit population, the more funding would be allocated. </w:t>
+        <w:t xml:space="preserve">Logically one might assume that the more obesity cases discovered per unit population, the more funding </w:t>
+      </w:r>
+      <w:r>
+        <w:t>sho</w:t>
+      </w:r>
+      <w:r>
+        <w:t xml:space="preserve">uld be allocated. </w:t>
       </w:r>
       <w:r>
         <w:t xml:space="preserve">The linear line fitted to total budget spent vs obesity density yields a coefficient of determination of </w:t>
@@ -1091,9 +1053,6 @@
       <w:pPr>
         <w:pStyle w:val="a3"/>
         <w:ind w:left="360" w:firstLineChars="0" w:firstLine="0"/>
-        <w:rPr>
-          <w:rFonts w:hint="eastAsia"/>
-        </w:rPr>
       </w:pPr>
     </w:p>
     <w:tbl>
@@ -1513,79 +1472,67 @@
             <w:pPr>
               <w:pStyle w:val="a3"/>
               <w:ind w:firstLineChars="0" w:firstLine="0"/>
-              <w:rPr>
-                <w:rFonts w:hint="eastAsia"/>
-              </w:rPr>
             </w:pPr>
           </w:p>
         </w:tc>
         <w:tc>
           <w:tcPr>
             <w:tcW w:w="1350" w:type="dxa"/>
-          </w:tcPr>
-          <w:p>
-            <w:pPr>
-              <w:pStyle w:val="a3"/>
-              <w:ind w:firstLineChars="0" w:firstLine="0"/>
-              <w:rPr>
-                <w:rFonts w:hint="eastAsia"/>
-              </w:rPr>
-            </w:pPr>
-          </w:p>
-        </w:tc>
-        <w:tc>
-          <w:tcPr>
-            <w:tcW w:w="1263" w:type="dxa"/>
-          </w:tcPr>
-          <w:p>
-            <w:pPr>
-              <w:pStyle w:val="a3"/>
-              <w:ind w:firstLineChars="0" w:firstLine="0"/>
-              <w:rPr>
-                <w:rFonts w:hint="eastAsia"/>
-              </w:rPr>
-            </w:pPr>
-          </w:p>
-        </w:tc>
-        <w:tc>
-          <w:tcPr>
-            <w:tcW w:w="2065" w:type="dxa"/>
-          </w:tcPr>
-          <w:p>
-            <w:pPr>
-              <w:pStyle w:val="a3"/>
-              <w:ind w:firstLineChars="0" w:firstLine="0"/>
-              <w:rPr>
-                <w:rFonts w:hint="eastAsia"/>
-              </w:rPr>
-            </w:pPr>
-          </w:p>
-        </w:tc>
-      </w:tr>
-      <w:tr>
-        <w:tc>
-          <w:tcPr>
-            <w:tcW w:w="2080" w:type="dxa"/>
           </w:tcPr>
           <w:p>
             <w:pPr>
               <w:pStyle w:val="a3"/>
               <w:ind w:firstLineChars="0" w:firstLine="0"/>
             </w:pPr>
-            <w:r>
-              <w:t>P value</w:t>
-            </w:r>
-          </w:p>
-        </w:tc>
-        <w:tc>
-          <w:tcPr>
-            <w:tcW w:w="1241" w:type="dxa"/>
+          </w:p>
+        </w:tc>
+        <w:tc>
+          <w:tcPr>
+            <w:tcW w:w="1263" w:type="dxa"/>
           </w:tcPr>
           <w:p>
             <w:pPr>
               <w:pStyle w:val="a3"/>
               <w:ind w:firstLineChars="0" w:firstLine="0"/>
             </w:pPr>
+          </w:p>
+        </w:tc>
+        <w:tc>
+          <w:tcPr>
+            <w:tcW w:w="2065" w:type="dxa"/>
+          </w:tcPr>
+          <w:p>
+            <w:pPr>
+              <w:pStyle w:val="a3"/>
+              <w:ind w:firstLineChars="0" w:firstLine="0"/>
+            </w:pPr>
+          </w:p>
+        </w:tc>
+      </w:tr>
+      <w:tr>
+        <w:tc>
+          <w:tcPr>
+            <w:tcW w:w="2080" w:type="dxa"/>
+          </w:tcPr>
+          <w:p>
+            <w:pPr>
+              <w:pStyle w:val="a3"/>
+              <w:ind w:firstLineChars="0" w:firstLine="0"/>
+            </w:pPr>
+            <w:r>
+              <w:t>P value</w:t>
+            </w:r>
+          </w:p>
+        </w:tc>
+        <w:tc>
+          <w:tcPr>
+            <w:tcW w:w="1241" w:type="dxa"/>
+          </w:tcPr>
+          <w:p>
+            <w:pPr>
+              <w:pStyle w:val="a3"/>
+              <w:ind w:firstLineChars="0" w:firstLine="0"/>
+            </w:pPr>
             <w:r>
               <w:rPr>
                 <w:rFonts w:hint="eastAsia"/>
@@ -1741,9 +1688,6 @@
             <w:pPr>
               <w:pStyle w:val="a3"/>
               <w:ind w:firstLineChars="0" w:firstLine="0"/>
-              <w:rPr>
-                <w:rFonts w:hint="eastAsia"/>
-              </w:rPr>
             </w:pPr>
             <w:r>
               <w:t>P</w:t>
@@ -1772,11 +1716,6 @@
     </w:p>
     <w:p/>
     <w:p>
-      <w:pPr>
-        <w:rPr>
-          <w:rFonts w:hint="eastAsia"/>
-        </w:rPr>
-      </w:pPr>
       <w:r>
         <w:t xml:space="preserve">As the maximum value of R2 being under 0.3 in </w:t>
       </w:r>
@@ -1798,13 +1737,7 @@
       </w:r>
       <w:proofErr w:type="gramEnd"/>
       <w:r>
-        <w:t xml:space="preserve"> this </w:t>
-      </w:r>
-      <w:r>
-        <w:t xml:space="preserve">indicates that </w:t>
-      </w:r>
-      <w:r>
-        <w:t>the amount of funding allocated to local authorities</w:t>
+        <w:t xml:space="preserve"> the amount of funding allocated to local authorities</w:t>
       </w:r>
       <w:r>
         <w:t xml:space="preserve"> </w:t>
@@ -1889,14 +1822,31 @@
       <w:r>
         <w:t xml:space="preserve"> demonstrated from statistical measures. </w:t>
       </w:r>
+      <w:r>
+        <w:t>Building from the results in (</w:t>
+      </w:r>
+      <w:proofErr w:type="spellStart"/>
+      <w:r>
+        <w:t>i</w:t>
+      </w:r>
+      <w:proofErr w:type="spellEnd"/>
+      <w:r>
+        <w:t xml:space="preserve">), log transformed data has been used to plot </w:t>
+      </w:r>
+      <w:r>
+        <w:t>figure 1, where</w:t>
+      </w:r>
+      <w:r>
+        <w:t xml:space="preserve"> in RANSAC,</w:t>
+      </w:r>
+      <w:r>
+        <w:t xml:space="preserve"> a considerable proportion of data has been classified as outliers due to the randomness and large variance of human behaviours. </w:t>
+      </w:r>
     </w:p>
     <w:p>
       <w:pPr>
         <w:pStyle w:val="a3"/>
         <w:ind w:left="360" w:firstLineChars="0" w:firstLine="0"/>
-        <w:rPr>
-          <w:rFonts w:hint="eastAsia"/>
-        </w:rPr>
       </w:pPr>
     </w:p>
     <w:p>
@@ -1905,8 +1855,150 @@
         <w:ind w:left="360" w:firstLineChars="0" w:firstLine="0"/>
       </w:pPr>
       <w:r>
-        <w:t xml:space="preserve">  </w:t>
-      </w:r>
+        <w:rPr>
+          <w:rFonts w:hint="eastAsia"/>
+        </w:rPr>
+        <w:t>F</w:t>
+      </w:r>
+      <w:r>
+        <w:t xml:space="preserve">ig 1 </w:t>
+      </w:r>
+      <w:proofErr w:type="gramStart"/>
+      <w:r>
+        <w:t>log(</w:t>
+      </w:r>
+      <w:proofErr w:type="gramEnd"/>
+      <w:r>
+        <w:t>total budget</w:t>
+      </w:r>
+      <w:r>
+        <w:t>)</w:t>
+      </w:r>
+      <w:r>
+        <w:t xml:space="preserve"> vs. </w:t>
+      </w:r>
+      <w:r>
+        <w:t>log(</w:t>
+      </w:r>
+      <w:r>
+        <w:t>obesity density plot</w:t>
+      </w:r>
+      <w:r>
+        <w:t>)</w:t>
+      </w:r>
+      <w:r>
+        <w:t xml:space="preserve">, linear relationship obtained from </w:t>
+      </w:r>
+      <w:r>
+        <w:lastRenderedPageBreak/>
+        <w:t xml:space="preserve">Ordinary Least Squares(red) and RANSAC(green). RANSAC is only fitting to inliers, while OLS is fitting to all data. </w:t>
+      </w:r>
+    </w:p>
+    <w:p>
+      <w:pPr>
+        <w:pStyle w:val="a3"/>
+        <w:ind w:left="360" w:firstLineChars="0" w:firstLine="0"/>
+      </w:pPr>
+    </w:p>
+    <w:p>
+      <w:pPr>
+        <w:pStyle w:val="a3"/>
+        <w:ind w:left="360" w:firstLineChars="0" w:firstLine="0"/>
+      </w:pPr>
+      <w:r>
+        <w:t xml:space="preserve">Although </w:t>
+      </w:r>
+      <w:proofErr w:type="gramStart"/>
+      <w:r>
+        <w:t>RANSAC(</w:t>
+      </w:r>
+      <w:proofErr w:type="gramEnd"/>
+      <w:r>
+        <w:t xml:space="preserve">) increased R2 from 0.29 to 0.39, </w:t>
+      </w:r>
+      <w:r>
+        <w:t xml:space="preserve">its </w:t>
+      </w:r>
+      <w:r>
+        <w:t>p value has surmounted past the acceptable range</w:t>
+      </w:r>
+      <w:r>
+        <w:t xml:space="preserve"> </w:t>
+      </w:r>
+      <w:r>
+        <w:t xml:space="preserve">(0.05). </w:t>
+      </w:r>
+      <w:r>
+        <w:t>Visually, t</w:t>
+      </w:r>
+      <w:r>
+        <w:t xml:space="preserve">he rise of R2 </w:t>
+      </w:r>
+      <w:r>
+        <w:t xml:space="preserve">can be explained by the excessive </w:t>
+      </w:r>
+      <w:proofErr w:type="spellStart"/>
+      <w:r>
+        <w:t>amout</w:t>
+      </w:r>
+      <w:proofErr w:type="spellEnd"/>
+      <w:r>
+        <w:t xml:space="preserve"> of outliers removed. </w:t>
+      </w:r>
+      <w:r>
+        <w:t>Additionally, t</w:t>
+      </w:r>
+      <w:r>
+        <w:t>he classification of outliers is entirely statistical</w:t>
+      </w:r>
+      <w:r>
+        <w:t xml:space="preserve"> and without contextual reasons</w:t>
+      </w:r>
+      <w:r>
+        <w:t xml:space="preserve">, it is difficult to </w:t>
+      </w:r>
+      <w:r>
+        <w:t xml:space="preserve">examine whether </w:t>
+      </w:r>
+      <w:r>
+        <w:rPr>
+          <w:rFonts w:hint="eastAsia"/>
+        </w:rPr>
+        <w:t>t</w:t>
+      </w:r>
+      <w:r>
+        <w:t xml:space="preserve">he outliers it has removed could otherwise play an essential part on the overall trend. </w:t>
+      </w:r>
+      <w:r>
+        <w:t xml:space="preserve">To summarise, the criteria of identifying outliers in RANSAC approach is </w:t>
+      </w:r>
+      <w:r>
+        <w:t>stricter</w:t>
+      </w:r>
+      <w:r>
+        <w:t xml:space="preserve"> and </w:t>
+      </w:r>
+      <w:r>
+        <w:t>less stable</w:t>
+      </w:r>
+      <w:r>
+        <w:t xml:space="preserve">, thus making it a less </w:t>
+      </w:r>
+      <w:r>
+        <w:t xml:space="preserve">reliable method. </w:t>
+      </w:r>
+    </w:p>
+    <w:p>
+      <w:pPr>
+        <w:pStyle w:val="a3"/>
+        <w:ind w:left="360" w:firstLineChars="0" w:firstLine="0"/>
+      </w:pPr>
+    </w:p>
+    <w:p>
+      <w:pPr>
+        <w:pStyle w:val="a3"/>
+        <w:ind w:left="360" w:firstLineChars="0" w:firstLine="0"/>
+      </w:pPr>
     </w:p>
     <w:p>
       <w:pPr>
@@ -1926,133 +2018,13 @@
         </w:rPr>
         <w:t>.</w:t>
       </w:r>
-    </w:p>
-    <w:p>
-      <w:r>
-        <w:rPr>
-          <w:rFonts w:hint="eastAsia"/>
-        </w:rPr>
-        <w:lastRenderedPageBreak/>
-        <w:t>t</w:t>
-      </w:r>
-      <w:r>
-        <w:t>able</w:t>
-      </w:r>
-    </w:p>
-    <w:p>
-      <w:r>
-        <w:t>Polynomial graphs</w:t>
-      </w:r>
-    </w:p>
-    <w:p/>
-    <w:p>
-      <w:r>
-        <w:t xml:space="preserve">It can be spotted </w:t>
-      </w:r>
-      <w:r>
-        <w:t xml:space="preserve">that as the degree of polynomial fitted increases, r squared increases. One can deliberately dial the degree up and manipulate r squared to the range accepted, but this would not be a valid approach logically. </w:t>
-      </w:r>
-      <w:r>
-        <w:t>If so, the model yielded would be highly influenced by the noise in the dataset, rather than demonstrating the data’s underlying real trend</w:t>
-      </w:r>
-      <w:r>
-        <w:t>. Therefore</w:t>
-      </w:r>
-      <w:r>
-        <w:t>,</w:t>
-      </w:r>
-      <w:r>
-        <w:t xml:space="preserve"> there is no </w:t>
-      </w:r>
-      <w:r>
-        <w:t xml:space="preserve">appropriate </w:t>
-      </w:r>
-      <w:r>
-        <w:t xml:space="preserve">polynomial </w:t>
-      </w:r>
-      <w:r>
-        <w:t>relationship that can be fitted.</w:t>
-      </w:r>
-    </w:p>
-    <w:p/>
-    <w:p>
-      <w:r>
-        <w:t>Part</w:t>
-      </w:r>
-      <w:r>
-        <w:t xml:space="preserve"> 2: </w:t>
-      </w:r>
-    </w:p>
-    <w:p>
-      <w:r>
-        <w:t>The relationship between a</w:t>
-      </w:r>
-      <w:r>
-        <w:t xml:space="preserve">reas of funding spent </w:t>
-      </w:r>
-      <w:r>
-        <w:t xml:space="preserve">and </w:t>
-      </w:r>
-      <w:r>
-        <w:t xml:space="preserve">obesity cases. </w:t>
-      </w:r>
-    </w:p>
-    <w:p/>
-    <w:p/>
-    <w:p/>
-    <w:p/>
-    <w:p>
-      <w:r>
-        <w:rPr>
-          <w:rFonts w:hint="eastAsia"/>
-        </w:rPr>
-        <w:t>C</w:t>
-      </w:r>
-      <w:r>
-        <w:t>onclusion</w:t>
-      </w:r>
-    </w:p>
-    <w:p/>
-    <w:p>
-      <w:r>
-        <w:t xml:space="preserve">Hypo 1:  </w:t>
-      </w:r>
-    </w:p>
-    <w:p>
-      <w:r>
-        <w:t xml:space="preserve">Logically, </w:t>
-      </w:r>
-      <w:r>
-        <w:t xml:space="preserve">the obesity problem </w:t>
-      </w:r>
-      <w:r>
-        <w:t xml:space="preserve">should be alleviated with more budget spent on tackling it. The drawback of this hypothesis is the lack of a reference level, </w:t>
-      </w:r>
-      <w:r>
-        <w:t xml:space="preserve">which arises from </w:t>
-      </w:r>
-      <w:r>
-        <w:t xml:space="preserve">an existing annual increase of obesity </w:t>
-      </w:r>
-      <w:r>
-        <w:t xml:space="preserve">density along with population expansion. </w:t>
-      </w:r>
-      <w:r>
-        <w:t xml:space="preserve">The reference level of obesity density increase </w:t>
-      </w:r>
-      <w:r>
-        <w:t xml:space="preserve">could be calculated from different budget spent in previous years and associated obesity densities. Consequently, the </w:t>
-      </w:r>
-    </w:p>
-    <w:p/>
-    <w:p/>
-    <w:p>
-      <w:r>
-        <w:t>Another approach to examine the criteria of allocating funding is to consider the relationship of total budget with population and number of obesity cases respectively.</w:t>
-      </w:r>
-    </w:p>
-    <w:p/>
-    <w:p/>
+      <w:r>
+        <w:rPr>
+          <w:lang w:val="en-US"/>
+        </w:rPr>
+        <w:t xml:space="preserve"> </w:t>
+      </w:r>
+    </w:p>
     <w:p>
       <w:pPr>
         <w:pStyle w:val="a3"/>
@@ -2061,16 +2033,181 @@
           <w:rFonts w:hint="eastAsia"/>
         </w:rPr>
       </w:pPr>
-      <w:r>
-        <w:t xml:space="preserve">In this approach, the decision of outliers </w:t>
-      </w:r>
-      <w:proofErr w:type="gramStart"/>
-      <w:r>
-        <w:t>are</w:t>
-      </w:r>
-      <w:proofErr w:type="gramEnd"/>
-      <w:r>
-        <w:t xml:space="preserve"> entirely in the </w:t>
+    </w:p>
+    <w:p>
+      <w:r>
+        <w:rPr>
+          <w:rFonts w:hint="eastAsia"/>
+        </w:rPr>
+        <w:t>t</w:t>
+      </w:r>
+      <w:r>
+        <w:t>able</w:t>
+      </w:r>
+    </w:p>
+    <w:p>
+      <w:r>
+        <w:t>Polynomial graphs</w:t>
+      </w:r>
+    </w:p>
+    <w:p/>
+    <w:p>
+      <w:r>
+        <w:t xml:space="preserve">It can be spotted </w:t>
+      </w:r>
+      <w:r>
+        <w:t xml:space="preserve">that as the degree of polynomial fitted increases, r squared increases. One can deliberately dial the degree up and manipulate r squared to the range accepted, but this would not be a valid approach logically. </w:t>
+      </w:r>
+      <w:r>
+        <w:t>If so, the model yielded would be highly influenced by the noise in the dataset, rather than demonstrating the data’s underlying real trend</w:t>
+      </w:r>
+      <w:r>
+        <w:t>. Therefore</w:t>
+      </w:r>
+      <w:r>
+        <w:t>,</w:t>
+      </w:r>
+      <w:r>
+        <w:t xml:space="preserve"> there is no </w:t>
+      </w:r>
+      <w:r>
+        <w:t xml:space="preserve">appropriate </w:t>
+      </w:r>
+      <w:r>
+        <w:t xml:space="preserve">polynomial </w:t>
+      </w:r>
+      <w:r>
+        <w:t>relationship that can be fitted.</w:t>
+      </w:r>
+      <w:r>
+        <w:t xml:space="preserve"> </w:t>
+      </w:r>
+    </w:p>
+    <w:p/>
+    <w:p>
+      <w:r>
+        <w:rPr>
+          <w:rFonts w:hint="eastAsia"/>
+        </w:rPr>
+        <w:t>C</w:t>
+      </w:r>
+      <w:r>
+        <w:t>onclusion</w:t>
+      </w:r>
+    </w:p>
+    <w:p/>
+    <w:p>
+      <w:pPr>
+        <w:rPr>
+          <w:rFonts w:hint="eastAsia"/>
+        </w:rPr>
+      </w:pPr>
+    </w:p>
+    <w:p>
+      <w:r>
+        <w:t xml:space="preserve">Logically, </w:t>
+      </w:r>
+      <w:r>
+        <w:t xml:space="preserve">the obesity problem </w:t>
+      </w:r>
+      <w:r>
+        <w:t xml:space="preserve">should be alleviated with more budget spent on tackling it. The drawback of this </w:t>
+      </w:r>
+      <w:r>
+        <w:t>concept</w:t>
+      </w:r>
+      <w:r>
+        <w:t xml:space="preserve"> is the lack of a reference level, </w:t>
+      </w:r>
+      <w:r>
+        <w:t xml:space="preserve">which arises from </w:t>
+      </w:r>
+      <w:r>
+        <w:t xml:space="preserve">an existing annual increase of obesity </w:t>
+      </w:r>
+      <w:r>
+        <w:t xml:space="preserve">density along with population expansion. </w:t>
+      </w:r>
+      <w:r>
+        <w:t xml:space="preserve">The reference level of obesity density increase </w:t>
+      </w:r>
+      <w:r>
+        <w:t xml:space="preserve">could be calculated from different budget spent in previous years and associated obesity densities. </w:t>
+      </w:r>
+      <w:r>
+        <w:t>The alternative approach to fit a linear relationship by excluding outliers using RANSAC has unfortunately failed</w:t>
+      </w:r>
+      <w:r>
+        <w:t xml:space="preserve">, due to its </w:t>
+      </w:r>
+      <w:r>
+        <w:t>unstable and outlier-robust nature</w:t>
+      </w:r>
+      <w:r>
+        <w:t xml:space="preserve">. Last but not least, there is no appropriate polynomial relationship that could conserve bias-variance trade-off. </w:t>
+      </w:r>
+    </w:p>
+    <w:p/>
+    <w:p>
+      <w:r>
+        <w:t xml:space="preserve">One can conclude that there is no strong statistical relationship between </w:t>
+      </w:r>
+      <w:r>
+        <w:t xml:space="preserve">total budget and obesity density. </w:t>
+      </w:r>
+      <w:r>
+        <w:t>Another approach to examine the criteria of allocating funding is to consider the relationship of total budget with population and number of obesity cases respectively.</w:t>
+      </w:r>
+      <w:r>
+        <w:t xml:space="preserve"> Interestingly, there is strong power law </w:t>
+      </w:r>
+      <w:r>
+        <w:t xml:space="preserve">relationship </w:t>
+      </w:r>
+      <w:r>
+        <w:t xml:space="preserve">when fitting between the above variables. Additionally, </w:t>
+      </w:r>
+      <w:r>
+        <w:t xml:space="preserve">no multiple linear relationship </w:t>
+      </w:r>
+      <w:r>
+        <w:t xml:space="preserve">is found </w:t>
+      </w:r>
+      <w:r>
+        <w:t>between</w:t>
+      </w:r>
+      <w:r>
+        <w:t xml:space="preserve"> </w:t>
+      </w:r>
+      <w:r>
+        <w:t>areas of spen</w:t>
+      </w:r>
+      <w:r>
+        <w:t>ding the budget and obesity density</w:t>
+      </w:r>
+      <w:r>
+        <w:t xml:space="preserve"> by plotting the correlation matrix. The above relationships</w:t>
+      </w:r>
+      <w:r>
+        <w:t xml:space="preserve"> ha</w:t>
+      </w:r>
+      <w:r>
+        <w:t>ve</w:t>
+      </w:r>
+      <w:r>
+        <w:t xml:space="preserve"> been omitted from this study for brevity. </w:t>
+      </w:r>
+      <w:r>
+        <w:t xml:space="preserve">Further research could be </w:t>
+      </w:r>
+      <w:r>
+        <w:t xml:space="preserve">conducted to investigate the reasons of </w:t>
+      </w:r>
+      <w:r>
+        <w:t xml:space="preserve">such </w:t>
+      </w:r>
+      <w:r>
+        <w:t xml:space="preserve">behaviours. </w:t>
       </w:r>
     </w:p>
     <w:p>
@@ -2100,15 +2237,12 @@
         <w:tabs>
           <w:tab w:val="left" w:pos="1474"/>
         </w:tabs>
-        <w:rPr>
-          <w:rFonts w:hint="eastAsia"/>
-        </w:rPr>
       </w:pPr>
     </w:p>
     <w:p/>
     <w:p>
       <w:pPr>
-        <w:pStyle w:val="Bibliography"/>
+        <w:pStyle w:val="1"/>
         <w:rPr>
           <w:rFonts w:ascii="DengXian" w:eastAsia="DengXian" w:cs="Times New Roman"/>
           <w:kern w:val="0"/>
@@ -2123,37 +2257,12 @@
       <w:r>
         <w:fldChar w:fldCharType="separate"/>
       </w:r>
-      <w:proofErr w:type="spellStart"/>
       <w:r>
         <w:rPr>
           <w:rFonts w:ascii="DengXian" w:eastAsia="DengXian" w:cs="Times New Roman"/>
           <w:kern w:val="0"/>
         </w:rPr>
-        <w:t>Fischler</w:t>
-      </w:r>
-      <w:proofErr w:type="spellEnd"/>
-      <w:r>
-        <w:rPr>
-          <w:rFonts w:ascii="DengXian" w:eastAsia="DengXian" w:cs="Times New Roman"/>
-          <w:kern w:val="0"/>
-        </w:rPr>
-        <w:t xml:space="preserve">, M. A. and </w:t>
-      </w:r>
-      <w:proofErr w:type="spellStart"/>
-      <w:r>
-        <w:rPr>
-          <w:rFonts w:ascii="DengXian" w:eastAsia="DengXian" w:cs="Times New Roman"/>
-          <w:kern w:val="0"/>
-        </w:rPr>
-        <w:t>Bolles</w:t>
-      </w:r>
-      <w:proofErr w:type="spellEnd"/>
-      <w:r>
-        <w:rPr>
-          <w:rFonts w:ascii="DengXian" w:eastAsia="DengXian" w:cs="Times New Roman"/>
-          <w:kern w:val="0"/>
-        </w:rPr>
-        <w:t xml:space="preserve">, R. C. (1981). ‘Random sample consensus: a paradigm for model fitting with applications to image analysis and automated cartography’. </w:t>
+        <w:t xml:space="preserve">Fischler, M. A. and Bolles, R. C. (1981). ‘Random sample consensus: a paradigm for model fitting with applications to image analysis and automated cartography’. </w:t>
       </w:r>
       <w:r>
         <w:rPr>
@@ -2169,28 +2278,12 @@
           <w:rFonts w:ascii="DengXian" w:eastAsia="DengXian" w:cs="Times New Roman"/>
           <w:kern w:val="0"/>
         </w:rPr>
-        <w:t xml:space="preserve">, 24 (6), pp. 381–395. </w:t>
-      </w:r>
-      <w:proofErr w:type="spellStart"/>
-      <w:r>
-        <w:rPr>
-          <w:rFonts w:ascii="DengXian" w:eastAsia="DengXian" w:cs="Times New Roman"/>
-          <w:kern w:val="0"/>
-        </w:rPr>
-        <w:t>doi</w:t>
-      </w:r>
-      <w:proofErr w:type="spellEnd"/>
-      <w:r>
-        <w:rPr>
-          <w:rFonts w:ascii="DengXian" w:eastAsia="DengXian" w:cs="Times New Roman"/>
-          <w:kern w:val="0"/>
-        </w:rPr>
-        <w:t>: 10.1145/358669.358692.</w:t>
-      </w:r>
-    </w:p>
-    <w:p>
-      <w:pPr>
-        <w:pStyle w:val="Bibliography"/>
+        <w:t>, 24 (6), pp. 381–395. doi: 10.1145/358669.358692.</w:t>
+      </w:r>
+    </w:p>
+    <w:p>
+      <w:pPr>
+        <w:pStyle w:val="1"/>
         <w:rPr>
           <w:rFonts w:ascii="DengXian" w:eastAsia="DengXian" w:cs="Times New Roman"/>
           <w:kern w:val="0"/>
@@ -2222,59 +2315,18 @@
     </w:p>
     <w:p>
       <w:pPr>
-        <w:pStyle w:val="Bibliography"/>
+        <w:pStyle w:val="1"/>
         <w:rPr>
           <w:rFonts w:ascii="DengXian" w:eastAsia="DengXian" w:cs="Times New Roman"/>
           <w:kern w:val="0"/>
         </w:rPr>
       </w:pPr>
-      <w:proofErr w:type="spellStart"/>
       <w:r>
         <w:rPr>
           <w:rFonts w:ascii="DengXian" w:eastAsia="DengXian" w:cs="Times New Roman"/>
           <w:kern w:val="0"/>
         </w:rPr>
-        <w:t>Pedregosa</w:t>
-      </w:r>
-      <w:proofErr w:type="spellEnd"/>
-      <w:r>
-        <w:rPr>
-          <w:rFonts w:ascii="DengXian" w:eastAsia="DengXian" w:cs="Times New Roman"/>
-          <w:kern w:val="0"/>
-        </w:rPr>
-        <w:t xml:space="preserve">, F., </w:t>
-      </w:r>
-      <w:proofErr w:type="spellStart"/>
-      <w:r>
-        <w:rPr>
-          <w:rFonts w:ascii="DengXian" w:eastAsia="DengXian" w:cs="Times New Roman"/>
-          <w:kern w:val="0"/>
-        </w:rPr>
-        <w:t>Varoquaux</w:t>
-      </w:r>
-      <w:proofErr w:type="spellEnd"/>
-      <w:r>
-        <w:rPr>
-          <w:rFonts w:ascii="DengXian" w:eastAsia="DengXian" w:cs="Times New Roman"/>
-          <w:kern w:val="0"/>
-        </w:rPr>
-        <w:t xml:space="preserve">, G., </w:t>
-      </w:r>
-      <w:proofErr w:type="spellStart"/>
-      <w:r>
-        <w:rPr>
-          <w:rFonts w:ascii="DengXian" w:eastAsia="DengXian" w:cs="Times New Roman"/>
-          <w:kern w:val="0"/>
-        </w:rPr>
-        <w:t>Gramfort</w:t>
-      </w:r>
-      <w:proofErr w:type="spellEnd"/>
-      <w:r>
-        <w:rPr>
-          <w:rFonts w:ascii="DengXian" w:eastAsia="DengXian" w:cs="Times New Roman"/>
-          <w:kern w:val="0"/>
-        </w:rPr>
-        <w:t xml:space="preserve">, A. and Michel, V. (2011). ‘Scikit-learn: Machine Learning in Python’. </w:t>
+        <w:t xml:space="preserve">Pedregosa, F., Varoquaux, G., Gramfort, A. and Michel, V. (2011). ‘Scikit-learn: Machine Learning in Python’. </w:t>
       </w:r>
       <w:r>
         <w:rPr>
@@ -2294,11 +2346,6 @@
       </w:r>
     </w:p>
     <w:p>
-      <w:pPr>
-        <w:rPr>
-          <w:rFonts w:hint="eastAsia"/>
-        </w:rPr>
-      </w:pPr>
       <w:r>
         <w:fldChar w:fldCharType="end"/>
       </w:r>
@@ -2618,6 +2665,95 @@
       </w:pPr>
     </w:lvl>
   </w:abstractNum>
+  <w:abstractNum w:abstractNumId="3" w15:restartNumberingAfterBreak="0">
+    <w:nsid w:val="59776078"/>
+    <w:multiLevelType w:val="hybridMultilevel"/>
+    <w:tmpl w:val="76A05DE4"/>
+    <w:lvl w:ilvl="0" w:tplc="34DEAD86">
+      <w:start w:val="1"/>
+      <w:numFmt w:val="decimal"/>
+      <w:lvlText w:val="%1."/>
+      <w:lvlJc w:val="left"/>
+      <w:pPr>
+        <w:ind w:left="360" w:hanging="360"/>
+      </w:pPr>
+      <w:rPr>
+        <w:rFonts w:hint="default"/>
+      </w:rPr>
+    </w:lvl>
+    <w:lvl w:ilvl="1" w:tplc="04090019" w:tentative="1">
+      <w:start w:val="1"/>
+      <w:numFmt w:val="lowerLetter"/>
+      <w:lvlText w:val="%2)"/>
+      <w:lvlJc w:val="left"/>
+      <w:pPr>
+        <w:ind w:left="840" w:hanging="420"/>
+      </w:pPr>
+    </w:lvl>
+    <w:lvl w:ilvl="2" w:tplc="0409001B" w:tentative="1">
+      <w:start w:val="1"/>
+      <w:numFmt w:val="lowerRoman"/>
+      <w:lvlText w:val="%3."/>
+      <w:lvlJc w:val="right"/>
+      <w:pPr>
+        <w:ind w:left="1260" w:hanging="420"/>
+      </w:pPr>
+    </w:lvl>
+    <w:lvl w:ilvl="3" w:tplc="0409000F" w:tentative="1">
+      <w:start w:val="1"/>
+      <w:numFmt w:val="decimal"/>
+      <w:lvlText w:val="%4."/>
+      <w:lvlJc w:val="left"/>
+      <w:pPr>
+        <w:ind w:left="1680" w:hanging="420"/>
+      </w:pPr>
+    </w:lvl>
+    <w:lvl w:ilvl="4" w:tplc="04090019" w:tentative="1">
+      <w:start w:val="1"/>
+      <w:numFmt w:val="lowerLetter"/>
+      <w:lvlText w:val="%5)"/>
+      <w:lvlJc w:val="left"/>
+      <w:pPr>
+        <w:ind w:left="2100" w:hanging="420"/>
+      </w:pPr>
+    </w:lvl>
+    <w:lvl w:ilvl="5" w:tplc="0409001B" w:tentative="1">
+      <w:start w:val="1"/>
+      <w:numFmt w:val="lowerRoman"/>
+      <w:lvlText w:val="%6."/>
+      <w:lvlJc w:val="right"/>
+      <w:pPr>
+        <w:ind w:left="2520" w:hanging="420"/>
+      </w:pPr>
+    </w:lvl>
+    <w:lvl w:ilvl="6" w:tplc="0409000F" w:tentative="1">
+      <w:start w:val="1"/>
+      <w:numFmt w:val="decimal"/>
+      <w:lvlText w:val="%7."/>
+      <w:lvlJc w:val="left"/>
+      <w:pPr>
+        <w:ind w:left="2940" w:hanging="420"/>
+      </w:pPr>
+    </w:lvl>
+    <w:lvl w:ilvl="7" w:tplc="04090019" w:tentative="1">
+      <w:start w:val="1"/>
+      <w:numFmt w:val="lowerLetter"/>
+      <w:lvlText w:val="%8)"/>
+      <w:lvlJc w:val="left"/>
+      <w:pPr>
+        <w:ind w:left="3360" w:hanging="420"/>
+      </w:pPr>
+    </w:lvl>
+    <w:lvl w:ilvl="8" w:tplc="0409001B" w:tentative="1">
+      <w:start w:val="1"/>
+      <w:numFmt w:val="lowerRoman"/>
+      <w:lvlText w:val="%9."/>
+      <w:lvlJc w:val="right"/>
+      <w:pPr>
+        <w:ind w:left="3780" w:hanging="420"/>
+      </w:pPr>
+    </w:lvl>
+  </w:abstractNum>
   <w:num w:numId="1">
     <w:abstractNumId w:val="2"/>
   </w:num>
@@ -2626,6 +2762,9 @@
   </w:num>
   <w:num w:numId="3">
     <w:abstractNumId w:val="1"/>
+  </w:num>
+  <w:num w:numId="4">
+    <w:abstractNumId w:val="3"/>
   </w:num>
 </w:numbering>
 </file>
@@ -3096,7 +3235,6 @@
     <w:basedOn w:val="a"/>
     <w:link w:val="HTML0"/>
     <w:uiPriority w:val="99"/>
-    <w:semiHidden/>
     <w:unhideWhenUsed/>
     <w:rsid w:val="00F66698"/>
     <w:pPr>
@@ -3133,7 +3271,6 @@
     <w:basedOn w:val="a0"/>
     <w:link w:val="HTML"/>
     <w:uiPriority w:val="99"/>
-    <w:semiHidden/>
     <w:rsid w:val="00F66698"/>
     <w:rPr>
       <w:rFonts w:ascii="宋体" w:eastAsia="宋体" w:hAnsi="宋体" w:cs="宋体"/>
@@ -3164,19 +3301,19 @@
       <w:iCs/>
     </w:rPr>
   </w:style>
-  <w:style w:type="paragraph" w:customStyle="1" w:styleId="Bibliography">
-    <w:name w:val="Bibliography"/>
+  <w:style w:type="paragraph" w:customStyle="1" w:styleId="1">
+    <w:name w:val="书目1"/>
     <w:basedOn w:val="a"/>
-    <w:link w:val="Bibliography0"/>
+    <w:link w:val="Bibliography"/>
     <w:rsid w:val="00614A6B"/>
     <w:pPr>
       <w:spacing w:after="240"/>
     </w:pPr>
   </w:style>
-  <w:style w:type="character" w:customStyle="1" w:styleId="Bibliography0">
+  <w:style w:type="character" w:customStyle="1" w:styleId="Bibliography">
     <w:name w:val="Bibliography 字符"/>
     <w:basedOn w:val="a0"/>
-    <w:link w:val="Bibliography"/>
+    <w:link w:val="1"/>
     <w:rsid w:val="00614A6B"/>
     <w:rPr>
       <w:lang w:val="en-GB"/>

</xml_diff>